<commit_message>
finish the report and meet the requirements
</commit_message>
<xml_diff>
--- a/HW1/report.docx
+++ b/HW1/report.docx
@@ -1,6 +1,6 @@
 
 <file path=word/document.xml><?xml version="1.0" encoding="utf-8"?>
-<w:document xmlns:wpc="http://schemas.microsoft.com/office/word/2010/wordprocessingCanvas" xmlns:cx="http://schemas.microsoft.com/office/drawing/2014/chartex" xmlns:cx1="http://schemas.microsoft.com/office/drawing/2015/9/8/chartex" xmlns:cx2="http://schemas.microsoft.com/office/drawing/2015/10/21/chartex" xmlns:cx3="http://schemas.microsoft.com/office/drawing/2016/5/9/chartex" xmlns:cx4="http://schemas.microsoft.com/office/drawing/2016/5/10/chartex" xmlns:cx5="http://schemas.microsoft.com/office/drawing/2016/5/11/chartex" xmlns:cx6="http://schemas.microsoft.com/office/drawing/2016/5/12/chartex" xmlns:cx7="http://schemas.microsoft.com/office/drawing/2016/5/13/chartex" xmlns:cx8="http://schemas.microsoft.com/office/drawing/2016/5/14/chartex" xmlns:mc="http://schemas.openxmlformats.org/markup-compatibility/2006" xmlns:aink="http://schemas.microsoft.com/office/drawing/2016/ink" xmlns:am3d="http://schemas.microsoft.com/office/drawing/2017/model3d" xmlns:o="urn:schemas-microsoft-com:office:office" xmlns:r="http://schemas.openxmlformats.org/officeDocument/2006/relationships" xmlns:m="http://schemas.openxmlformats.org/officeDocument/2006/math" xmlns:v="urn:schemas-microsoft-com:vml" xmlns:wp14="http://schemas.microsoft.com/office/word/2010/wordprocessingDrawing" xmlns:wp="http://schemas.openxmlformats.org/drawingml/2006/wordprocessingDrawing" xmlns:w10="urn:schemas-microsoft-com:office:word" xmlns:w="http://schemas.openxmlformats.org/wordprocessingml/2006/main" xmlns:w14="http://schemas.microsoft.com/office/word/2010/wordml" xmlns:w15="http://schemas.microsoft.com/office/word/2012/wordml" xmlns:w16cex="http://schemas.microsoft.com/office/word/2018/wordml/cex" xmlns:w16cid="http://schemas.microsoft.com/office/word/2016/wordml/cid" xmlns:w16="http://schemas.microsoft.com/office/word/2018/wordml" xmlns:w16sdtdh="http://schemas.microsoft.com/office/word/2020/wordml/sdtdatahash" xmlns:w16se="http://schemas.microsoft.com/office/word/2015/wordml/symex" xmlns:wpg="http://schemas.microsoft.com/office/word/2010/wordprocessingGroup" xmlns:wpi="http://schemas.microsoft.com/office/word/2010/wordprocessingInk" xmlns:wne="http://schemas.microsoft.com/office/word/2006/wordml" xmlns:wps="http://schemas.microsoft.com/office/word/2010/wordprocessingShape" mc:Ignorable="w14 w15 w16se w16cid w16 w16cex w16sdtdh wp14">
+<w:document xmlns:wpc="http://schemas.microsoft.com/office/word/2010/wordprocessingCanvas" xmlns:cx="http://schemas.microsoft.com/office/drawing/2014/chartex" xmlns:cx1="http://schemas.microsoft.com/office/drawing/2015/9/8/chartex" xmlns:cx2="http://schemas.microsoft.com/office/drawing/2015/10/21/chartex" xmlns:cx3="http://schemas.microsoft.com/office/drawing/2016/5/9/chartex" xmlns:cx4="http://schemas.microsoft.com/office/drawing/2016/5/10/chartex" xmlns:cx5="http://schemas.microsoft.com/office/drawing/2016/5/11/chartex" xmlns:cx6="http://schemas.microsoft.com/office/drawing/2016/5/12/chartex" xmlns:cx7="http://schemas.microsoft.com/office/drawing/2016/5/13/chartex" xmlns:cx8="http://schemas.microsoft.com/office/drawing/2016/5/14/chartex" xmlns:mc="http://schemas.openxmlformats.org/markup-compatibility/2006" xmlns:aink="http://schemas.microsoft.com/office/drawing/2016/ink" xmlns:am3d="http://schemas.microsoft.com/office/drawing/2017/model3d" xmlns:o="urn:schemas-microsoft-com:office:office" xmlns:oel="http://schemas.microsoft.com/office/2019/extlst" xmlns:r="http://schemas.openxmlformats.org/officeDocument/2006/relationships" xmlns:m="http://schemas.openxmlformats.org/officeDocument/2006/math" xmlns:v="urn:schemas-microsoft-com:vml" xmlns:wp14="http://schemas.microsoft.com/office/word/2010/wordprocessingDrawing" xmlns:wp="http://schemas.openxmlformats.org/drawingml/2006/wordprocessingDrawing" xmlns:w10="urn:schemas-microsoft-com:office:word" xmlns:w="http://schemas.openxmlformats.org/wordprocessingml/2006/main" xmlns:w14="http://schemas.microsoft.com/office/word/2010/wordml" xmlns:w15="http://schemas.microsoft.com/office/word/2012/wordml" xmlns:w16cex="http://schemas.microsoft.com/office/word/2018/wordml/cex" xmlns:w16cid="http://schemas.microsoft.com/office/word/2016/wordml/cid" xmlns:w16="http://schemas.microsoft.com/office/word/2018/wordml" xmlns:w16sdtdh="http://schemas.microsoft.com/office/word/2020/wordml/sdtdatahash" xmlns:w16se="http://schemas.microsoft.com/office/word/2015/wordml/symex" xmlns:wpg="http://schemas.microsoft.com/office/word/2010/wordprocessingGroup" xmlns:wpi="http://schemas.microsoft.com/office/word/2010/wordprocessingInk" xmlns:wne="http://schemas.microsoft.com/office/word/2006/wordml" xmlns:wps="http://schemas.microsoft.com/office/word/2010/wordprocessingShape" mc:Ignorable="w14 w15 w16se w16cid w16 w16cex w16sdtdh wp14">
   <w:body>
     <w:p>
       <w:pPr>
@@ -12,11 +12,18 @@
       </w:pPr>
       <w:r>
         <w:rPr>
+          <w:sz w:val="36"/>
+          <w:szCs w:val="32"/>
+        </w:rPr>
+        <w:t xml:space="preserve">Homework </w:t>
+      </w:r>
+      <w:r>
+        <w:rPr>
           <w:rFonts w:hint="eastAsia"/>
           <w:sz w:val="36"/>
           <w:szCs w:val="32"/>
         </w:rPr>
-        <w:t>HW1</w:t>
+        <w:t>1</w:t>
       </w:r>
     </w:p>
     <w:p>
@@ -57,270 +64,882 @@
         <w:t>rt 1</w:t>
       </w:r>
     </w:p>
-    <w:tbl>
-      <w:tblPr>
-        <w:tblStyle w:val="a4"/>
-        <w:tblW w:w="9117" w:type="dxa"/>
-        <w:tblLayout w:type="fixed"/>
-        <w:tblLook w:val="04A0" w:firstRow="1" w:lastRow="0" w:firstColumn="1" w:lastColumn="0" w:noHBand="0" w:noVBand="1"/>
-      </w:tblPr>
-      <w:tblGrid>
-        <w:gridCol w:w="3023"/>
-        <w:gridCol w:w="3023"/>
-        <w:gridCol w:w="3071"/>
-      </w:tblGrid>
-      <w:tr>
-        <w:tc>
-          <w:tcPr>
-            <w:tcW w:w="3023" w:type="dxa"/>
-          </w:tcPr>
-          <w:p>
-            <w:pPr>
-              <w:pStyle w:val="a3"/>
-              <w:numPr>
-                <w:ilvl w:val="0"/>
-                <w:numId w:val="3"/>
-              </w:numPr>
-              <w:ind w:leftChars="0"/>
-            </w:pPr>
-          </w:p>
-        </w:tc>
-        <w:tc>
-          <w:tcPr>
-            <w:tcW w:w="3023" w:type="dxa"/>
-          </w:tcPr>
-          <w:p>
-            <w:pPr>
-              <w:pStyle w:val="a3"/>
-              <w:numPr>
-                <w:ilvl w:val="0"/>
-                <w:numId w:val="3"/>
-              </w:numPr>
-              <w:ind w:leftChars="0"/>
-            </w:pPr>
-          </w:p>
-        </w:tc>
-        <w:tc>
-          <w:tcPr>
-            <w:tcW w:w="3071" w:type="dxa"/>
-          </w:tcPr>
-          <w:p>
-            <w:pPr>
-              <w:pStyle w:val="a3"/>
-              <w:numPr>
-                <w:ilvl w:val="0"/>
-                <w:numId w:val="3"/>
-              </w:numPr>
-              <w:ind w:leftChars="0"/>
-            </w:pPr>
-          </w:p>
-        </w:tc>
-      </w:tr>
-      <w:tr>
-        <w:trPr>
-          <w:trHeight w:val="2992"/>
-        </w:trPr>
-        <w:tc>
-          <w:tcPr>
-            <w:tcW w:w="3023" w:type="dxa"/>
-          </w:tcPr>
-          <w:p>
-            <w:pPr>
-              <w:spacing w:before="240" w:after="240"/>
-              <w:jc w:val="center"/>
-            </w:pPr>
-            <w:r>
-              <w:rPr>
-                <w:rFonts w:hint="eastAsia"/>
-                <w:noProof/>
-              </w:rPr>
-              <w:drawing>
-                <wp:inline distT="0" distB="0" distL="0" distR="0" wp14:anchorId="017B6E37" wp14:editId="02314914">
-                  <wp:extent cx="1800000" cy="1800000"/>
-                  <wp:effectExtent l="0" t="0" r="0" b="0"/>
-                  <wp:docPr id="4" name="圖片 4"/>
-                  <wp:cNvGraphicFramePr>
-                    <a:graphicFrameLocks xmlns:a="http://schemas.openxmlformats.org/drawingml/2006/main" noChangeAspect="1"/>
-                  </wp:cNvGraphicFramePr>
-                  <a:graphic xmlns:a="http://schemas.openxmlformats.org/drawingml/2006/main">
-                    <a:graphicData uri="http://schemas.openxmlformats.org/drawingml/2006/picture">
-                      <pic:pic xmlns:pic="http://schemas.openxmlformats.org/drawingml/2006/picture">
-                        <pic:nvPicPr>
-                          <pic:cNvPr id="0" name="Picture 1"/>
-                          <pic:cNvPicPr>
-                            <a:picLocks noChangeAspect="1" noChangeArrowheads="1"/>
-                          </pic:cNvPicPr>
-                        </pic:nvPicPr>
-                        <pic:blipFill>
-                          <a:blip r:embed="rId5" cstate="print">
-                            <a:extLst>
-                              <a:ext uri="{28A0092B-C50C-407E-A947-70E740481C1C}">
-                                <a14:useLocalDpi xmlns:a14="http://schemas.microsoft.com/office/drawing/2010/main" val="0"/>
-                              </a:ext>
-                            </a:extLst>
-                          </a:blip>
-                          <a:srcRect/>
-                          <a:stretch>
-                            <a:fillRect/>
-                          </a:stretch>
-                        </pic:blipFill>
-                        <pic:spPr bwMode="auto">
-                          <a:xfrm>
-                            <a:off x="0" y="0"/>
-                            <a:ext cx="1800000" cy="1800000"/>
-                          </a:xfrm>
-                          <a:prstGeom prst="rect">
-                            <a:avLst/>
-                          </a:prstGeom>
-                          <a:noFill/>
-                          <a:ln>
-                            <a:noFill/>
-                          </a:ln>
-                        </pic:spPr>
-                      </pic:pic>
-                    </a:graphicData>
-                  </a:graphic>
-                </wp:inline>
-              </w:drawing>
-            </w:r>
-          </w:p>
-        </w:tc>
-        <w:tc>
-          <w:tcPr>
-            <w:tcW w:w="3023" w:type="dxa"/>
-          </w:tcPr>
-          <w:p>
-            <w:pPr>
-              <w:spacing w:before="240" w:after="240"/>
-            </w:pPr>
-            <w:r>
-              <w:rPr>
-                <w:noProof/>
-              </w:rPr>
-              <w:drawing>
-                <wp:inline distT="0" distB="0" distL="0" distR="0" wp14:anchorId="2AAAA343" wp14:editId="37CD2E14">
-                  <wp:extent cx="1800000" cy="1800000"/>
-                  <wp:effectExtent l="0" t="0" r="0" b="0"/>
-                  <wp:docPr id="6" name="圖片 6"/>
-                  <wp:cNvGraphicFramePr>
-                    <a:graphicFrameLocks xmlns:a="http://schemas.openxmlformats.org/drawingml/2006/main" noChangeAspect="1"/>
-                  </wp:cNvGraphicFramePr>
-                  <a:graphic xmlns:a="http://schemas.openxmlformats.org/drawingml/2006/main">
-                    <a:graphicData uri="http://schemas.openxmlformats.org/drawingml/2006/picture">
-                      <pic:pic xmlns:pic="http://schemas.openxmlformats.org/drawingml/2006/picture">
-                        <pic:nvPicPr>
-                          <pic:cNvPr id="0" name="Picture 2"/>
-                          <pic:cNvPicPr>
-                            <a:picLocks noChangeAspect="1" noChangeArrowheads="1"/>
-                          </pic:cNvPicPr>
-                        </pic:nvPicPr>
-                        <pic:blipFill>
-                          <a:blip r:embed="rId6" cstate="print">
-                            <a:extLst>
-                              <a:ext uri="{28A0092B-C50C-407E-A947-70E740481C1C}">
-                                <a14:useLocalDpi xmlns:a14="http://schemas.microsoft.com/office/drawing/2010/main" val="0"/>
-                              </a:ext>
-                            </a:extLst>
-                          </a:blip>
-                          <a:srcRect/>
-                          <a:stretch>
-                            <a:fillRect/>
-                          </a:stretch>
-                        </pic:blipFill>
-                        <pic:spPr bwMode="auto">
-                          <a:xfrm>
-                            <a:off x="0" y="0"/>
-                            <a:ext cx="1800000" cy="1800000"/>
-                          </a:xfrm>
-                          <a:prstGeom prst="rect">
-                            <a:avLst/>
-                          </a:prstGeom>
-                          <a:noFill/>
-                          <a:ln>
-                            <a:noFill/>
-                          </a:ln>
-                        </pic:spPr>
-                      </pic:pic>
-                    </a:graphicData>
-                  </a:graphic>
-                </wp:inline>
-              </w:drawing>
-            </w:r>
-          </w:p>
-        </w:tc>
-        <w:tc>
-          <w:tcPr>
-            <w:tcW w:w="3071" w:type="dxa"/>
-          </w:tcPr>
-          <w:p>
-            <w:pPr>
-              <w:spacing w:before="240" w:after="240"/>
-            </w:pPr>
-            <w:r>
-              <w:rPr>
-                <w:noProof/>
-              </w:rPr>
-              <w:drawing>
-                <wp:inline distT="0" distB="0" distL="0" distR="0" wp14:anchorId="56FE06B8" wp14:editId="556D7661">
-                  <wp:extent cx="1800000" cy="1800000"/>
-                  <wp:effectExtent l="0" t="0" r="0" b="0"/>
-                  <wp:docPr id="7" name="圖片 7"/>
-                  <wp:cNvGraphicFramePr>
-                    <a:graphicFrameLocks xmlns:a="http://schemas.openxmlformats.org/drawingml/2006/main" noChangeAspect="1"/>
-                  </wp:cNvGraphicFramePr>
-                  <a:graphic xmlns:a="http://schemas.openxmlformats.org/drawingml/2006/main">
-                    <a:graphicData uri="http://schemas.openxmlformats.org/drawingml/2006/picture">
-                      <pic:pic xmlns:pic="http://schemas.openxmlformats.org/drawingml/2006/picture">
-                        <pic:nvPicPr>
-                          <pic:cNvPr id="0" name="Picture 3"/>
-                          <pic:cNvPicPr>
-                            <a:picLocks noChangeAspect="1" noChangeArrowheads="1"/>
-                          </pic:cNvPicPr>
-                        </pic:nvPicPr>
-                        <pic:blipFill>
-                          <a:blip r:embed="rId7" cstate="print">
-                            <a:extLst>
-                              <a:ext uri="{28A0092B-C50C-407E-A947-70E740481C1C}">
-                                <a14:useLocalDpi xmlns:a14="http://schemas.microsoft.com/office/drawing/2010/main" val="0"/>
-                              </a:ext>
-                            </a:extLst>
-                          </a:blip>
-                          <a:srcRect/>
-                          <a:stretch>
-                            <a:fillRect/>
-                          </a:stretch>
-                        </pic:blipFill>
-                        <pic:spPr bwMode="auto">
-                          <a:xfrm>
-                            <a:off x="0" y="0"/>
-                            <a:ext cx="1800000" cy="1800000"/>
-                          </a:xfrm>
-                          <a:prstGeom prst="rect">
-                            <a:avLst/>
-                          </a:prstGeom>
-                          <a:noFill/>
-                          <a:ln>
-                            <a:noFill/>
-                          </a:ln>
-                        </pic:spPr>
-                      </pic:pic>
-                    </a:graphicData>
-                  </a:graphic>
-                </wp:inline>
-              </w:drawing>
-            </w:r>
-          </w:p>
-        </w:tc>
-      </w:tr>
-    </w:tbl>
-    <w:p>
-      <w:pPr>
+    <w:p>
+      <w:pPr>
+        <w:pStyle w:val="a3"/>
+        <w:numPr>
+          <w:ilvl w:val="0"/>
+          <w:numId w:val="4"/>
+        </w:numPr>
+        <w:ind w:leftChars="0"/>
+      </w:pPr>
+      <w:r>
+        <w:t>Upside-down</w:t>
+      </w:r>
+    </w:p>
+    <w:p>
+      <w:pPr>
+        <w:pStyle w:val="a3"/>
+        <w:ind w:leftChars="0" w:left="360"/>
+      </w:pPr>
+      <w:r>
+        <w:t>Description: Reverse the entire array.</w:t>
+      </w:r>
+    </w:p>
+    <w:p>
+      <w:pPr>
+        <w:pStyle w:val="a3"/>
+        <w:ind w:leftChars="0" w:left="360"/>
+      </w:pPr>
+      <w:r>
+        <w:rPr>
+          <w:noProof/>
+        </w:rPr>
+        <w:drawing>
+          <wp:anchor distT="0" distB="0" distL="114300" distR="114300" simplePos="0" relativeHeight="251658240" behindDoc="0" locked="0" layoutInCell="1" allowOverlap="1" wp14:anchorId="66B4ABF6" wp14:editId="0E809C2C">
+            <wp:simplePos x="0" y="0"/>
+            <wp:positionH relativeFrom="column">
+              <wp:posOffset>2197100</wp:posOffset>
+            </wp:positionH>
+            <wp:positionV relativeFrom="paragraph">
+              <wp:posOffset>917575</wp:posOffset>
+            </wp:positionV>
+            <wp:extent cx="3378200" cy="901700"/>
+            <wp:effectExtent l="0" t="0" r="0" b="0"/>
+            <wp:wrapSquare wrapText="bothSides"/>
+            <wp:docPr id="8" name="圖片 8"/>
+            <wp:cNvGraphicFramePr>
+              <a:graphicFrameLocks xmlns:a="http://schemas.openxmlformats.org/drawingml/2006/main" noChangeAspect="1"/>
+            </wp:cNvGraphicFramePr>
+            <a:graphic xmlns:a="http://schemas.openxmlformats.org/drawingml/2006/main">
+              <a:graphicData uri="http://schemas.openxmlformats.org/drawingml/2006/picture">
+                <pic:pic xmlns:pic="http://schemas.openxmlformats.org/drawingml/2006/picture">
+                  <pic:nvPicPr>
+                    <pic:cNvPr id="1" name=""/>
+                    <pic:cNvPicPr/>
+                  </pic:nvPicPr>
+                  <pic:blipFill>
+                    <a:blip r:embed="rId8">
+                      <a:extLst>
+                        <a:ext uri="{28A0092B-C50C-407E-A947-70E740481C1C}">
+                          <a14:useLocalDpi xmlns:a14="http://schemas.microsoft.com/office/drawing/2010/main" val="0"/>
+                        </a:ext>
+                      </a:extLst>
+                    </a:blip>
+                    <a:stretch>
+                      <a:fillRect/>
+                    </a:stretch>
+                  </pic:blipFill>
+                  <pic:spPr>
+                    <a:xfrm>
+                      <a:off x="0" y="0"/>
+                      <a:ext cx="3378200" cy="901700"/>
+                    </a:xfrm>
+                    <a:prstGeom prst="rect">
+                      <a:avLst/>
+                    </a:prstGeom>
+                  </pic:spPr>
+                </pic:pic>
+              </a:graphicData>
+            </a:graphic>
+            <wp14:sizeRelH relativeFrom="page">
+              <wp14:pctWidth>0</wp14:pctWidth>
+            </wp14:sizeRelH>
+            <wp14:sizeRelV relativeFrom="page">
+              <wp14:pctHeight>0</wp14:pctHeight>
+            </wp14:sizeRelV>
+          </wp:anchor>
+        </w:drawing>
+      </w:r>
+      <w:r>
+        <w:rPr>
+          <w:rFonts w:hint="eastAsia"/>
+          <w:noProof/>
+        </w:rPr>
+        <w:drawing>
+          <wp:inline distT="0" distB="0" distL="0" distR="0" wp14:anchorId="2B229941" wp14:editId="613D6340">
+            <wp:extent cx="1800000" cy="1800000"/>
+            <wp:effectExtent l="0" t="0" r="0" b="0"/>
+            <wp:docPr id="1" name="圖片 1"/>
+            <wp:cNvGraphicFramePr>
+              <a:graphicFrameLocks xmlns:a="http://schemas.openxmlformats.org/drawingml/2006/main" noChangeAspect="1"/>
+            </wp:cNvGraphicFramePr>
+            <a:graphic xmlns:a="http://schemas.openxmlformats.org/drawingml/2006/main">
+              <a:graphicData uri="http://schemas.openxmlformats.org/drawingml/2006/picture">
+                <pic:pic xmlns:pic="http://schemas.openxmlformats.org/drawingml/2006/picture">
+                  <pic:nvPicPr>
+                    <pic:cNvPr id="0" name="Picture 1"/>
+                    <pic:cNvPicPr>
+                      <a:picLocks noChangeAspect="1" noChangeArrowheads="1"/>
+                    </pic:cNvPicPr>
+                  </pic:nvPicPr>
+                  <pic:blipFill>
+                    <a:blip r:embed="rId9" cstate="print">
+                      <a:extLst>
+                        <a:ext uri="{28A0092B-C50C-407E-A947-70E740481C1C}">
+                          <a14:useLocalDpi xmlns:a14="http://schemas.microsoft.com/office/drawing/2010/main" val="0"/>
+                        </a:ext>
+                      </a:extLst>
+                    </a:blip>
+                    <a:srcRect/>
+                    <a:stretch>
+                      <a:fillRect/>
+                    </a:stretch>
+                  </pic:blipFill>
+                  <pic:spPr bwMode="auto">
+                    <a:xfrm>
+                      <a:off x="0" y="0"/>
+                      <a:ext cx="1800000" cy="1800000"/>
+                    </a:xfrm>
+                    <a:prstGeom prst="rect">
+                      <a:avLst/>
+                    </a:prstGeom>
+                    <a:noFill/>
+                    <a:ln>
+                      <a:noFill/>
+                    </a:ln>
+                  </pic:spPr>
+                </pic:pic>
+              </a:graphicData>
+            </a:graphic>
+          </wp:inline>
+        </w:drawing>
+      </w:r>
+    </w:p>
+    <w:p>
+      <w:pPr>
+        <w:pStyle w:val="a3"/>
+        <w:numPr>
+          <w:ilvl w:val="0"/>
+          <w:numId w:val="4"/>
+        </w:numPr>
+        <w:ind w:leftChars="0"/>
+      </w:pPr>
+      <w:r>
+        <w:t>Right-side-left</w:t>
+      </w:r>
+    </w:p>
+    <w:p>
+      <w:pPr>
+        <w:ind w:left="360"/>
+      </w:pPr>
+      <w:r>
+        <w:t xml:space="preserve">Description: </w:t>
+      </w:r>
+      <w:r>
+        <w:t xml:space="preserve">Invert </w:t>
+      </w:r>
+      <w:r>
+        <w:t>the</w:t>
+      </w:r>
+      <w:r>
+        <w:t xml:space="preserve"> column.</w:t>
+      </w:r>
+    </w:p>
+    <w:p>
+      <w:pPr>
+        <w:pStyle w:val="a3"/>
+        <w:ind w:leftChars="0" w:left="360"/>
+      </w:pPr>
+      <w:r>
+        <w:drawing>
+          <wp:anchor distT="0" distB="0" distL="114300" distR="114300" simplePos="0" relativeHeight="251659264" behindDoc="0" locked="0" layoutInCell="1" allowOverlap="1" wp14:anchorId="2EC5C324" wp14:editId="64CCDA0A">
+            <wp:simplePos x="0" y="0"/>
+            <wp:positionH relativeFrom="column">
+              <wp:posOffset>2232312</wp:posOffset>
+            </wp:positionH>
+            <wp:positionV relativeFrom="paragraph">
+              <wp:posOffset>913765</wp:posOffset>
+            </wp:positionV>
+            <wp:extent cx="3347085" cy="906780"/>
+            <wp:effectExtent l="0" t="0" r="5715" b="0"/>
+            <wp:wrapSquare wrapText="bothSides"/>
+            <wp:docPr id="1729894716" name="圖片 1"/>
+            <wp:cNvGraphicFramePr>
+              <a:graphicFrameLocks xmlns:a="http://schemas.openxmlformats.org/drawingml/2006/main" noChangeAspect="1"/>
+            </wp:cNvGraphicFramePr>
+            <a:graphic xmlns:a="http://schemas.openxmlformats.org/drawingml/2006/main">
+              <a:graphicData uri="http://schemas.openxmlformats.org/drawingml/2006/picture">
+                <pic:pic xmlns:pic="http://schemas.openxmlformats.org/drawingml/2006/picture">
+                  <pic:nvPicPr>
+                    <pic:cNvPr id="1729894716" name=""/>
+                    <pic:cNvPicPr/>
+                  </pic:nvPicPr>
+                  <pic:blipFill>
+                    <a:blip r:embed="rId10">
+                      <a:extLst>
+                        <a:ext uri="{28A0092B-C50C-407E-A947-70E740481C1C}">
+                          <a14:useLocalDpi xmlns:a14="http://schemas.microsoft.com/office/drawing/2010/main" val="0"/>
+                        </a:ext>
+                      </a:extLst>
+                    </a:blip>
+                    <a:stretch>
+                      <a:fillRect/>
+                    </a:stretch>
+                  </pic:blipFill>
+                  <pic:spPr>
+                    <a:xfrm>
+                      <a:off x="0" y="0"/>
+                      <a:ext cx="3347085" cy="906780"/>
+                    </a:xfrm>
+                    <a:prstGeom prst="rect">
+                      <a:avLst/>
+                    </a:prstGeom>
+                  </pic:spPr>
+                </pic:pic>
+              </a:graphicData>
+            </a:graphic>
+            <wp14:sizeRelH relativeFrom="page">
+              <wp14:pctWidth>0</wp14:pctWidth>
+            </wp14:sizeRelH>
+            <wp14:sizeRelV relativeFrom="page">
+              <wp14:pctHeight>0</wp14:pctHeight>
+            </wp14:sizeRelV>
+          </wp:anchor>
+        </w:drawing>
+      </w:r>
+      <w:r>
+        <w:rPr>
+          <w:noProof/>
+        </w:rPr>
+        <w:drawing>
+          <wp:inline distT="0" distB="0" distL="0" distR="0" wp14:anchorId="0926A710" wp14:editId="69FC02AE">
+            <wp:extent cx="1800000" cy="1800000"/>
+            <wp:effectExtent l="0" t="0" r="0" b="0"/>
+            <wp:docPr id="2" name="圖片 2"/>
+            <wp:cNvGraphicFramePr>
+              <a:graphicFrameLocks xmlns:a="http://schemas.openxmlformats.org/drawingml/2006/main" noChangeAspect="1"/>
+            </wp:cNvGraphicFramePr>
+            <a:graphic xmlns:a="http://schemas.openxmlformats.org/drawingml/2006/main">
+              <a:graphicData uri="http://schemas.openxmlformats.org/drawingml/2006/picture">
+                <pic:pic xmlns:pic="http://schemas.openxmlformats.org/drawingml/2006/picture">
+                  <pic:nvPicPr>
+                    <pic:cNvPr id="0" name="Picture 2"/>
+                    <pic:cNvPicPr>
+                      <a:picLocks noChangeAspect="1" noChangeArrowheads="1"/>
+                    </pic:cNvPicPr>
+                  </pic:nvPicPr>
+                  <pic:blipFill>
+                    <a:blip r:embed="rId11" cstate="print">
+                      <a:extLst>
+                        <a:ext uri="{28A0092B-C50C-407E-A947-70E740481C1C}">
+                          <a14:useLocalDpi xmlns:a14="http://schemas.microsoft.com/office/drawing/2010/main" val="0"/>
+                        </a:ext>
+                      </a:extLst>
+                    </a:blip>
+                    <a:srcRect/>
+                    <a:stretch>
+                      <a:fillRect/>
+                    </a:stretch>
+                  </pic:blipFill>
+                  <pic:spPr bwMode="auto">
+                    <a:xfrm>
+                      <a:off x="0" y="0"/>
+                      <a:ext cx="1800000" cy="1800000"/>
+                    </a:xfrm>
+                    <a:prstGeom prst="rect">
+                      <a:avLst/>
+                    </a:prstGeom>
+                    <a:noFill/>
+                    <a:ln>
+                      <a:noFill/>
+                    </a:ln>
+                  </pic:spPr>
+                </pic:pic>
+              </a:graphicData>
+            </a:graphic>
+          </wp:inline>
+        </w:drawing>
+      </w:r>
+    </w:p>
+    <w:p>
+      <w:pPr>
+        <w:pStyle w:val="a3"/>
+        <w:numPr>
+          <w:ilvl w:val="0"/>
+          <w:numId w:val="4"/>
+        </w:numPr>
+        <w:ind w:leftChars="0"/>
+      </w:pPr>
+      <w:r>
+        <w:t>Diagonally flip</w:t>
+      </w:r>
+    </w:p>
+    <w:p>
+      <w:pPr>
+        <w:ind w:left="360"/>
         <w:rPr>
           <w:rFonts w:hint="eastAsia"/>
         </w:rPr>
       </w:pPr>
+      <w:r>
+        <w:t xml:space="preserve">Description: </w:t>
+      </w:r>
+      <w:r>
+        <w:t xml:space="preserve">Transpose </w:t>
+      </w:r>
+      <w:r>
+        <w:rPr>
+          <w:rFonts w:hint="eastAsia"/>
+        </w:rPr>
+        <w:t>t</w:t>
+      </w:r>
+      <w:r>
+        <w:t>he array</w:t>
+      </w:r>
+      <w:r>
+        <w:t>.</w:t>
+      </w:r>
+    </w:p>
+    <w:p>
+      <w:pPr>
+        <w:pStyle w:val="a3"/>
+        <w:ind w:leftChars="0" w:left="360"/>
+      </w:pPr>
+      <w:r>
+        <w:drawing>
+          <wp:anchor distT="0" distB="0" distL="114300" distR="114300" simplePos="0" relativeHeight="251660288" behindDoc="0" locked="0" layoutInCell="1" allowOverlap="1" wp14:anchorId="20D9CCC2" wp14:editId="72BD7E9E">
+            <wp:simplePos x="0" y="0"/>
+            <wp:positionH relativeFrom="column">
+              <wp:posOffset>2221804</wp:posOffset>
+            </wp:positionH>
+            <wp:positionV relativeFrom="paragraph">
+              <wp:posOffset>605790</wp:posOffset>
+            </wp:positionV>
+            <wp:extent cx="3835400" cy="1206500"/>
+            <wp:effectExtent l="0" t="0" r="0" b="0"/>
+            <wp:wrapSquare wrapText="bothSides"/>
+            <wp:docPr id="224572266" name="圖片 1"/>
+            <wp:cNvGraphicFramePr>
+              <a:graphicFrameLocks xmlns:a="http://schemas.openxmlformats.org/drawingml/2006/main" noChangeAspect="1"/>
+            </wp:cNvGraphicFramePr>
+            <a:graphic xmlns:a="http://schemas.openxmlformats.org/drawingml/2006/main">
+              <a:graphicData uri="http://schemas.openxmlformats.org/drawingml/2006/picture">
+                <pic:pic xmlns:pic="http://schemas.openxmlformats.org/drawingml/2006/picture">
+                  <pic:nvPicPr>
+                    <pic:cNvPr id="224572266" name=""/>
+                    <pic:cNvPicPr/>
+                  </pic:nvPicPr>
+                  <pic:blipFill>
+                    <a:blip r:embed="rId12">
+                      <a:extLst>
+                        <a:ext uri="{28A0092B-C50C-407E-A947-70E740481C1C}">
+                          <a14:useLocalDpi xmlns:a14="http://schemas.microsoft.com/office/drawing/2010/main" val="0"/>
+                        </a:ext>
+                      </a:extLst>
+                    </a:blip>
+                    <a:stretch>
+                      <a:fillRect/>
+                    </a:stretch>
+                  </pic:blipFill>
+                  <pic:spPr>
+                    <a:xfrm>
+                      <a:off x="0" y="0"/>
+                      <a:ext cx="3835400" cy="1206500"/>
+                    </a:xfrm>
+                    <a:prstGeom prst="rect">
+                      <a:avLst/>
+                    </a:prstGeom>
+                  </pic:spPr>
+                </pic:pic>
+              </a:graphicData>
+            </a:graphic>
+            <wp14:sizeRelH relativeFrom="page">
+              <wp14:pctWidth>0</wp14:pctWidth>
+            </wp14:sizeRelH>
+            <wp14:sizeRelV relativeFrom="page">
+              <wp14:pctHeight>0</wp14:pctHeight>
+            </wp14:sizeRelV>
+          </wp:anchor>
+        </w:drawing>
+      </w:r>
+      <w:r>
+        <w:rPr>
+          <w:noProof/>
+        </w:rPr>
+        <w:drawing>
+          <wp:inline distT="0" distB="0" distL="0" distR="0" wp14:anchorId="5FCCFC2E" wp14:editId="55F36CA4">
+            <wp:extent cx="1800000" cy="1800000"/>
+            <wp:effectExtent l="0" t="0" r="0" b="0"/>
+            <wp:docPr id="3" name="圖片 3"/>
+            <wp:cNvGraphicFramePr>
+              <a:graphicFrameLocks xmlns:a="http://schemas.openxmlformats.org/drawingml/2006/main" noChangeAspect="1"/>
+            </wp:cNvGraphicFramePr>
+            <a:graphic xmlns:a="http://schemas.openxmlformats.org/drawingml/2006/main">
+              <a:graphicData uri="http://schemas.openxmlformats.org/drawingml/2006/picture">
+                <pic:pic xmlns:pic="http://schemas.openxmlformats.org/drawingml/2006/picture">
+                  <pic:nvPicPr>
+                    <pic:cNvPr id="0" name="Picture 3"/>
+                    <pic:cNvPicPr>
+                      <a:picLocks noChangeAspect="1" noChangeArrowheads="1"/>
+                    </pic:cNvPicPr>
+                  </pic:nvPicPr>
+                  <pic:blipFill>
+                    <a:blip r:embed="rId13" cstate="print">
+                      <a:extLst>
+                        <a:ext uri="{28A0092B-C50C-407E-A947-70E740481C1C}">
+                          <a14:useLocalDpi xmlns:a14="http://schemas.microsoft.com/office/drawing/2010/main" val="0"/>
+                        </a:ext>
+                      </a:extLst>
+                    </a:blip>
+                    <a:srcRect/>
+                    <a:stretch>
+                      <a:fillRect/>
+                    </a:stretch>
+                  </pic:blipFill>
+                  <pic:spPr bwMode="auto">
+                    <a:xfrm>
+                      <a:off x="0" y="0"/>
+                      <a:ext cx="1800000" cy="1800000"/>
+                    </a:xfrm>
+                    <a:prstGeom prst="rect">
+                      <a:avLst/>
+                    </a:prstGeom>
+                    <a:noFill/>
+                    <a:ln>
+                      <a:noFill/>
+                    </a:ln>
+                  </pic:spPr>
+                </pic:pic>
+              </a:graphicData>
+            </a:graphic>
+          </wp:inline>
+        </w:drawing>
+      </w:r>
+    </w:p>
+    <w:p/>
+    <w:p/>
+    <w:p/>
+    <w:p/>
+    <w:p/>
+    <w:p>
+      <w:r>
+        <w:rPr>
+          <w:rFonts w:hint="eastAsia"/>
+        </w:rPr>
+        <w:t>P</w:t>
+      </w:r>
+      <w:r>
+        <w:t>art 2</w:t>
+      </w:r>
+    </w:p>
+    <w:p>
+      <w:pPr>
+        <w:pStyle w:val="a3"/>
+        <w:numPr>
+          <w:ilvl w:val="0"/>
+          <w:numId w:val="4"/>
+        </w:numPr>
+        <w:ind w:leftChars="0"/>
+      </w:pPr>
+      <w:r>
+        <w:t>Rotate 45 degrees clockwise</w:t>
+      </w:r>
+    </w:p>
+    <w:p>
+      <w:pPr>
+        <w:pStyle w:val="a3"/>
+        <w:ind w:leftChars="0" w:left="360"/>
+      </w:pPr>
+      <w:r>
+        <w:t>Description: Us</w:t>
+      </w:r>
+      <w:r>
+        <w:t>e</w:t>
+      </w:r>
+      <w:r>
+        <w:t xml:space="preserve"> </w:t>
+      </w:r>
+      <w:r>
+        <w:t xml:space="preserve">the </w:t>
+      </w:r>
+      <w:r>
+        <w:t>Image Mo</w:t>
+      </w:r>
+      <w:r>
+        <w:t>du</w:t>
+      </w:r>
+      <w:r>
+        <w:t>le to rotate the image.</w:t>
+      </w:r>
+    </w:p>
+    <w:p>
+      <w:pPr>
+        <w:pStyle w:val="a3"/>
+        <w:ind w:leftChars="0" w:left="360"/>
+      </w:pPr>
+      <w:r>
+        <w:drawing>
+          <wp:anchor distT="0" distB="0" distL="114300" distR="114300" simplePos="0" relativeHeight="251661312" behindDoc="0" locked="0" layoutInCell="1" allowOverlap="1" wp14:anchorId="06918B67" wp14:editId="59E531B5">
+            <wp:simplePos x="0" y="0"/>
+            <wp:positionH relativeFrom="column">
+              <wp:posOffset>2171700</wp:posOffset>
+            </wp:positionH>
+            <wp:positionV relativeFrom="paragraph">
+              <wp:posOffset>1117600</wp:posOffset>
+            </wp:positionV>
+            <wp:extent cx="3835400" cy="671830"/>
+            <wp:effectExtent l="0" t="0" r="0" b="1270"/>
+            <wp:wrapSquare wrapText="bothSides"/>
+            <wp:docPr id="641351119" name="圖片 1"/>
+            <wp:cNvGraphicFramePr>
+              <a:graphicFrameLocks xmlns:a="http://schemas.openxmlformats.org/drawingml/2006/main" noChangeAspect="1"/>
+            </wp:cNvGraphicFramePr>
+            <a:graphic xmlns:a="http://schemas.openxmlformats.org/drawingml/2006/main">
+              <a:graphicData uri="http://schemas.openxmlformats.org/drawingml/2006/picture">
+                <pic:pic xmlns:pic="http://schemas.openxmlformats.org/drawingml/2006/picture">
+                  <pic:nvPicPr>
+                    <pic:cNvPr id="641351119" name=""/>
+                    <pic:cNvPicPr/>
+                  </pic:nvPicPr>
+                  <pic:blipFill>
+                    <a:blip r:embed="rId14">
+                      <a:extLst>
+                        <a:ext uri="{28A0092B-C50C-407E-A947-70E740481C1C}">
+                          <a14:useLocalDpi xmlns:a14="http://schemas.microsoft.com/office/drawing/2010/main" val="0"/>
+                        </a:ext>
+                      </a:extLst>
+                    </a:blip>
+                    <a:stretch>
+                      <a:fillRect/>
+                    </a:stretch>
+                  </pic:blipFill>
+                  <pic:spPr>
+                    <a:xfrm>
+                      <a:off x="0" y="0"/>
+                      <a:ext cx="3835400" cy="671830"/>
+                    </a:xfrm>
+                    <a:prstGeom prst="rect">
+                      <a:avLst/>
+                    </a:prstGeom>
+                  </pic:spPr>
+                </pic:pic>
+              </a:graphicData>
+            </a:graphic>
+            <wp14:sizeRelH relativeFrom="page">
+              <wp14:pctWidth>0</wp14:pctWidth>
+            </wp14:sizeRelH>
+            <wp14:sizeRelV relativeFrom="page">
+              <wp14:pctHeight>0</wp14:pctHeight>
+            </wp14:sizeRelV>
+          </wp:anchor>
+        </w:drawing>
+      </w:r>
+      <w:r>
+        <w:rPr>
+          <w:noProof/>
+        </w:rPr>
+        <w:drawing>
+          <wp:inline distT="0" distB="0" distL="0" distR="0" wp14:anchorId="24685795" wp14:editId="5D1F3D40">
+            <wp:extent cx="1799590" cy="1799590"/>
+            <wp:effectExtent l="0" t="0" r="3810" b="3810"/>
+            <wp:docPr id="2047812283" name="圖片 1"/>
+            <wp:cNvGraphicFramePr>
+              <a:graphicFrameLocks xmlns:a="http://schemas.openxmlformats.org/drawingml/2006/main" noChangeAspect="1"/>
+            </wp:cNvGraphicFramePr>
+            <a:graphic xmlns:a="http://schemas.openxmlformats.org/drawingml/2006/main">
+              <a:graphicData uri="http://schemas.openxmlformats.org/drawingml/2006/picture">
+                <pic:pic xmlns:pic="http://schemas.openxmlformats.org/drawingml/2006/picture">
+                  <pic:nvPicPr>
+                    <pic:cNvPr id="2047812283" name="圖片 2047812283"/>
+                    <pic:cNvPicPr/>
+                  </pic:nvPicPr>
+                  <pic:blipFill>
+                    <a:blip r:embed="rId15" cstate="print">
+                      <a:extLst>
+                        <a:ext uri="{28A0092B-C50C-407E-A947-70E740481C1C}">
+                          <a14:useLocalDpi xmlns:a14="http://schemas.microsoft.com/office/drawing/2010/main" val="0"/>
+                        </a:ext>
+                      </a:extLst>
+                    </a:blip>
+                    <a:stretch>
+                      <a:fillRect/>
+                    </a:stretch>
+                  </pic:blipFill>
+                  <pic:spPr>
+                    <a:xfrm>
+                      <a:off x="0" y="0"/>
+                      <a:ext cx="1799590" cy="1799590"/>
+                    </a:xfrm>
+                    <a:prstGeom prst="rect">
+                      <a:avLst/>
+                    </a:prstGeom>
+                  </pic:spPr>
+                </pic:pic>
+              </a:graphicData>
+            </a:graphic>
+          </wp:inline>
+        </w:drawing>
+      </w:r>
+    </w:p>
+    <w:p>
+      <w:pPr>
+        <w:pStyle w:val="a3"/>
+        <w:numPr>
+          <w:ilvl w:val="0"/>
+          <w:numId w:val="4"/>
+        </w:numPr>
+        <w:ind w:leftChars="0"/>
+      </w:pPr>
+      <w:r>
+        <w:t>Shrink in half</w:t>
+      </w:r>
+    </w:p>
+    <w:p>
+      <w:pPr>
+        <w:pStyle w:val="a3"/>
+        <w:ind w:leftChars="0" w:left="360"/>
+      </w:pPr>
+      <w:r>
+        <w:t xml:space="preserve">Description: Using the Image Module </w:t>
+      </w:r>
+      <w:r>
+        <w:t>to shrink the image in half.</w:t>
+      </w:r>
+    </w:p>
+    <w:p>
+      <w:pPr>
+        <w:pStyle w:val="a3"/>
+        <w:ind w:leftChars="0" w:left="360"/>
+      </w:pPr>
+      <w:r>
+        <w:drawing>
+          <wp:anchor distT="0" distB="0" distL="114300" distR="114300" simplePos="0" relativeHeight="251662336" behindDoc="0" locked="0" layoutInCell="1" allowOverlap="1" wp14:anchorId="4E429ADC" wp14:editId="7D05A887">
+            <wp:simplePos x="0" y="0"/>
+            <wp:positionH relativeFrom="column">
+              <wp:posOffset>2171700</wp:posOffset>
+            </wp:positionH>
+            <wp:positionV relativeFrom="paragraph">
+              <wp:posOffset>1384300</wp:posOffset>
+            </wp:positionV>
+            <wp:extent cx="3870960" cy="427990"/>
+            <wp:effectExtent l="0" t="0" r="2540" b="3810"/>
+            <wp:wrapSquare wrapText="bothSides"/>
+            <wp:docPr id="668424312" name="圖片 1"/>
+            <wp:cNvGraphicFramePr>
+              <a:graphicFrameLocks xmlns:a="http://schemas.openxmlformats.org/drawingml/2006/main" noChangeAspect="1"/>
+            </wp:cNvGraphicFramePr>
+            <a:graphic xmlns:a="http://schemas.openxmlformats.org/drawingml/2006/main">
+              <a:graphicData uri="http://schemas.openxmlformats.org/drawingml/2006/picture">
+                <pic:pic xmlns:pic="http://schemas.openxmlformats.org/drawingml/2006/picture">
+                  <pic:nvPicPr>
+                    <pic:cNvPr id="668424312" name=""/>
+                    <pic:cNvPicPr/>
+                  </pic:nvPicPr>
+                  <pic:blipFill>
+                    <a:blip r:embed="rId16" cstate="print">
+                      <a:extLst>
+                        <a:ext uri="{28A0092B-C50C-407E-A947-70E740481C1C}">
+                          <a14:useLocalDpi xmlns:a14="http://schemas.microsoft.com/office/drawing/2010/main" val="0"/>
+                        </a:ext>
+                      </a:extLst>
+                    </a:blip>
+                    <a:stretch>
+                      <a:fillRect/>
+                    </a:stretch>
+                  </pic:blipFill>
+                  <pic:spPr>
+                    <a:xfrm>
+                      <a:off x="0" y="0"/>
+                      <a:ext cx="3870960" cy="427990"/>
+                    </a:xfrm>
+                    <a:prstGeom prst="rect">
+                      <a:avLst/>
+                    </a:prstGeom>
+                  </pic:spPr>
+                </pic:pic>
+              </a:graphicData>
+            </a:graphic>
+            <wp14:sizeRelH relativeFrom="page">
+              <wp14:pctWidth>0</wp14:pctWidth>
+            </wp14:sizeRelH>
+            <wp14:sizeRelV relativeFrom="page">
+              <wp14:pctHeight>0</wp14:pctHeight>
+            </wp14:sizeRelV>
+          </wp:anchor>
+        </w:drawing>
+      </w:r>
+      <w:r>
+        <w:rPr>
+          <w:noProof/>
+        </w:rPr>
+        <w:drawing>
+          <wp:inline distT="0" distB="0" distL="0" distR="0" wp14:anchorId="51FD3C75" wp14:editId="6D820CA9">
+            <wp:extent cx="1799590" cy="1799590"/>
+            <wp:effectExtent l="0" t="0" r="3810" b="3810"/>
+            <wp:docPr id="1706941958" name="圖片 2"/>
+            <wp:cNvGraphicFramePr>
+              <a:graphicFrameLocks xmlns:a="http://schemas.openxmlformats.org/drawingml/2006/main" noChangeAspect="1"/>
+            </wp:cNvGraphicFramePr>
+            <a:graphic xmlns:a="http://schemas.openxmlformats.org/drawingml/2006/main">
+              <a:graphicData uri="http://schemas.openxmlformats.org/drawingml/2006/picture">
+                <pic:pic xmlns:pic="http://schemas.openxmlformats.org/drawingml/2006/picture">
+                  <pic:nvPicPr>
+                    <pic:cNvPr id="1706941958" name="圖片 1706941958"/>
+                    <pic:cNvPicPr/>
+                  </pic:nvPicPr>
+                  <pic:blipFill>
+                    <a:blip r:embed="rId17">
+                      <a:extLst>
+                        <a:ext uri="{28A0092B-C50C-407E-A947-70E740481C1C}">
+                          <a14:useLocalDpi xmlns:a14="http://schemas.microsoft.com/office/drawing/2010/main" val="0"/>
+                        </a:ext>
+                      </a:extLst>
+                    </a:blip>
+                    <a:stretch>
+                      <a:fillRect/>
+                    </a:stretch>
+                  </pic:blipFill>
+                  <pic:spPr>
+                    <a:xfrm>
+                      <a:off x="0" y="0"/>
+                      <a:ext cx="1799590" cy="1799590"/>
+                    </a:xfrm>
+                    <a:prstGeom prst="rect">
+                      <a:avLst/>
+                    </a:prstGeom>
+                  </pic:spPr>
+                </pic:pic>
+              </a:graphicData>
+            </a:graphic>
+          </wp:inline>
+        </w:drawing>
+      </w:r>
+    </w:p>
+    <w:p>
+      <w:pPr>
+        <w:pStyle w:val="a3"/>
+        <w:numPr>
+          <w:ilvl w:val="0"/>
+          <w:numId w:val="4"/>
+        </w:numPr>
+        <w:ind w:leftChars="0"/>
+      </w:pPr>
+      <w:r>
+        <w:t>Binarize at 128 to get a binary image</w:t>
+      </w:r>
+    </w:p>
+    <w:p>
+      <w:pPr>
+        <w:pStyle w:val="a3"/>
+        <w:ind w:leftChars="0" w:left="360"/>
+      </w:pPr>
+      <w:r>
+        <w:t>Description: Using the OpenCV Module to threshold the image.</w:t>
+      </w:r>
+    </w:p>
+    <w:p>
+      <w:pPr>
+        <w:pStyle w:val="a3"/>
+        <w:ind w:leftChars="0" w:left="360"/>
+      </w:pPr>
+      <w:r>
+        <w:drawing>
+          <wp:anchor distT="0" distB="0" distL="114300" distR="114300" simplePos="0" relativeHeight="251663360" behindDoc="0" locked="0" layoutInCell="1" allowOverlap="1" wp14:anchorId="63A1FE5C" wp14:editId="23541066">
+            <wp:simplePos x="0" y="0"/>
+            <wp:positionH relativeFrom="column">
+              <wp:posOffset>2171700</wp:posOffset>
+            </wp:positionH>
+            <wp:positionV relativeFrom="paragraph">
+              <wp:posOffset>1308100</wp:posOffset>
+            </wp:positionV>
+            <wp:extent cx="3835400" cy="503555"/>
+            <wp:effectExtent l="0" t="0" r="0" b="4445"/>
+            <wp:wrapSquare wrapText="bothSides"/>
+            <wp:docPr id="1688711403" name="圖片 1"/>
+            <wp:cNvGraphicFramePr>
+              <a:graphicFrameLocks xmlns:a="http://schemas.openxmlformats.org/drawingml/2006/main" noChangeAspect="1"/>
+            </wp:cNvGraphicFramePr>
+            <a:graphic xmlns:a="http://schemas.openxmlformats.org/drawingml/2006/main">
+              <a:graphicData uri="http://schemas.openxmlformats.org/drawingml/2006/picture">
+                <pic:pic xmlns:pic="http://schemas.openxmlformats.org/drawingml/2006/picture">
+                  <pic:nvPicPr>
+                    <pic:cNvPr id="1688711403" name=""/>
+                    <pic:cNvPicPr/>
+                  </pic:nvPicPr>
+                  <pic:blipFill>
+                    <a:blip r:embed="rId18" cstate="print">
+                      <a:extLst>
+                        <a:ext uri="{28A0092B-C50C-407E-A947-70E740481C1C}">
+                          <a14:useLocalDpi xmlns:a14="http://schemas.microsoft.com/office/drawing/2010/main" val="0"/>
+                        </a:ext>
+                      </a:extLst>
+                    </a:blip>
+                    <a:stretch>
+                      <a:fillRect/>
+                    </a:stretch>
+                  </pic:blipFill>
+                  <pic:spPr>
+                    <a:xfrm>
+                      <a:off x="0" y="0"/>
+                      <a:ext cx="3835400" cy="503555"/>
+                    </a:xfrm>
+                    <a:prstGeom prst="rect">
+                      <a:avLst/>
+                    </a:prstGeom>
+                  </pic:spPr>
+                </pic:pic>
+              </a:graphicData>
+            </a:graphic>
+            <wp14:sizeRelH relativeFrom="page">
+              <wp14:pctWidth>0</wp14:pctWidth>
+            </wp14:sizeRelH>
+            <wp14:sizeRelV relativeFrom="page">
+              <wp14:pctHeight>0</wp14:pctHeight>
+            </wp14:sizeRelV>
+          </wp:anchor>
+        </w:drawing>
+      </w:r>
+      <w:r>
+        <w:rPr>
+          <w:noProof/>
+        </w:rPr>
+        <w:drawing>
+          <wp:inline distT="0" distB="0" distL="0" distR="0" wp14:anchorId="7DF94F72" wp14:editId="36D6D2CD">
+            <wp:extent cx="1799590" cy="1799590"/>
+            <wp:effectExtent l="0" t="0" r="3810" b="3810"/>
+            <wp:docPr id="1223649231" name="圖片 3"/>
+            <wp:cNvGraphicFramePr>
+              <a:graphicFrameLocks xmlns:a="http://schemas.openxmlformats.org/drawingml/2006/main" noChangeAspect="1"/>
+            </wp:cNvGraphicFramePr>
+            <a:graphic xmlns:a="http://schemas.openxmlformats.org/drawingml/2006/main">
+              <a:graphicData uri="http://schemas.openxmlformats.org/drawingml/2006/picture">
+                <pic:pic xmlns:pic="http://schemas.openxmlformats.org/drawingml/2006/picture">
+                  <pic:nvPicPr>
+                    <pic:cNvPr id="1223649231" name="圖片 1223649231"/>
+                    <pic:cNvPicPr/>
+                  </pic:nvPicPr>
+                  <pic:blipFill>
+                    <a:blip r:embed="rId19" cstate="print">
+                      <a:extLst>
+                        <a:ext uri="{28A0092B-C50C-407E-A947-70E740481C1C}">
+                          <a14:useLocalDpi xmlns:a14="http://schemas.microsoft.com/office/drawing/2010/main" val="0"/>
+                        </a:ext>
+                      </a:extLst>
+                    </a:blip>
+                    <a:stretch>
+                      <a:fillRect/>
+                    </a:stretch>
+                  </pic:blipFill>
+                  <pic:spPr>
+                    <a:xfrm>
+                      <a:off x="0" y="0"/>
+                      <a:ext cx="1799590" cy="1799590"/>
+                    </a:xfrm>
+                    <a:prstGeom prst="rect">
+                      <a:avLst/>
+                    </a:prstGeom>
+                  </pic:spPr>
+                </pic:pic>
+              </a:graphicData>
+            </a:graphic>
+          </wp:inline>
+        </w:drawing>
+      </w:r>
     </w:p>
     <w:sectPr>
+      <w:footerReference w:type="even" r:id="rId20"/>
+      <w:footerReference w:type="default" r:id="rId21"/>
       <w:pgSz w:w="11906" w:h="16838"/>
       <w:pgMar w:top="1440" w:right="1800" w:bottom="1440" w:left="1800" w:header="851" w:footer="992" w:gutter="0"/>
       <w:cols w:space="425"/>
@@ -330,9 +949,251 @@
 </w:document>
 </file>
 
+<file path=word/endnotes.xml><?xml version="1.0" encoding="utf-8"?>
+<w:endnotes xmlns:wpc="http://schemas.microsoft.com/office/word/2010/wordprocessingCanvas" xmlns:cx="http://schemas.microsoft.com/office/drawing/2014/chartex" xmlns:cx1="http://schemas.microsoft.com/office/drawing/2015/9/8/chartex" xmlns:cx2="http://schemas.microsoft.com/office/drawing/2015/10/21/chartex" xmlns:cx3="http://schemas.microsoft.com/office/drawing/2016/5/9/chartex" xmlns:cx4="http://schemas.microsoft.com/office/drawing/2016/5/10/chartex" xmlns:cx5="http://schemas.microsoft.com/office/drawing/2016/5/11/chartex" xmlns:cx6="http://schemas.microsoft.com/office/drawing/2016/5/12/chartex" xmlns:cx7="http://schemas.microsoft.com/office/drawing/2016/5/13/chartex" xmlns:cx8="http://schemas.microsoft.com/office/drawing/2016/5/14/chartex" xmlns:mc="http://schemas.openxmlformats.org/markup-compatibility/2006" xmlns:aink="http://schemas.microsoft.com/office/drawing/2016/ink" xmlns:am3d="http://schemas.microsoft.com/office/drawing/2017/model3d" xmlns:o="urn:schemas-microsoft-com:office:office" xmlns:oel="http://schemas.microsoft.com/office/2019/extlst" xmlns:r="http://schemas.openxmlformats.org/officeDocument/2006/relationships" xmlns:m="http://schemas.openxmlformats.org/officeDocument/2006/math" xmlns:v="urn:schemas-microsoft-com:vml" xmlns:wp14="http://schemas.microsoft.com/office/word/2010/wordprocessingDrawing" xmlns:wp="http://schemas.openxmlformats.org/drawingml/2006/wordprocessingDrawing" xmlns:w10="urn:schemas-microsoft-com:office:word" xmlns:w="http://schemas.openxmlformats.org/wordprocessingml/2006/main" xmlns:w14="http://schemas.microsoft.com/office/word/2010/wordml" xmlns:w15="http://schemas.microsoft.com/office/word/2012/wordml" xmlns:w16cex="http://schemas.microsoft.com/office/word/2018/wordml/cex" xmlns:w16cid="http://schemas.microsoft.com/office/word/2016/wordml/cid" xmlns:w16="http://schemas.microsoft.com/office/word/2018/wordml" xmlns:w16sdtdh="http://schemas.microsoft.com/office/word/2020/wordml/sdtdatahash" xmlns:w16se="http://schemas.microsoft.com/office/word/2015/wordml/symex" xmlns:wpg="http://schemas.microsoft.com/office/word/2010/wordprocessingGroup" xmlns:wpi="http://schemas.microsoft.com/office/word/2010/wordprocessingInk" xmlns:wne="http://schemas.microsoft.com/office/word/2006/wordml" xmlns:wps="http://schemas.microsoft.com/office/word/2010/wordprocessingShape" mc:Ignorable="w14 w15 w16se w16cid w16 w16cex w16sdtdh wp14">
+  <w:endnote w:type="separator" w:id="-1">
+    <w:p>
+      <w:r>
+        <w:separator/>
+      </w:r>
+    </w:p>
+  </w:endnote>
+  <w:endnote w:type="continuationSeparator" w:id="0">
+    <w:p>
+      <w:r>
+        <w:continuationSeparator/>
+      </w:r>
+    </w:p>
+  </w:endnote>
+</w:endnotes>
+</file>
+
+<file path=word/footer1.xml><?xml version="1.0" encoding="utf-8"?>
+<w:ftr xmlns:wpc="http://schemas.microsoft.com/office/word/2010/wordprocessingCanvas" xmlns:cx="http://schemas.microsoft.com/office/drawing/2014/chartex" xmlns:cx1="http://schemas.microsoft.com/office/drawing/2015/9/8/chartex" xmlns:cx2="http://schemas.microsoft.com/office/drawing/2015/10/21/chartex" xmlns:cx3="http://schemas.microsoft.com/office/drawing/2016/5/9/chartex" xmlns:cx4="http://schemas.microsoft.com/office/drawing/2016/5/10/chartex" xmlns:cx5="http://schemas.microsoft.com/office/drawing/2016/5/11/chartex" xmlns:cx6="http://schemas.microsoft.com/office/drawing/2016/5/12/chartex" xmlns:cx7="http://schemas.microsoft.com/office/drawing/2016/5/13/chartex" xmlns:cx8="http://schemas.microsoft.com/office/drawing/2016/5/14/chartex" xmlns:mc="http://schemas.openxmlformats.org/markup-compatibility/2006" xmlns:aink="http://schemas.microsoft.com/office/drawing/2016/ink" xmlns:am3d="http://schemas.microsoft.com/office/drawing/2017/model3d" xmlns:o="urn:schemas-microsoft-com:office:office" xmlns:oel="http://schemas.microsoft.com/office/2019/extlst" xmlns:r="http://schemas.openxmlformats.org/officeDocument/2006/relationships" xmlns:m="http://schemas.openxmlformats.org/officeDocument/2006/math" xmlns:v="urn:schemas-microsoft-com:vml" xmlns:wp14="http://schemas.microsoft.com/office/word/2010/wordprocessingDrawing" xmlns:wp="http://schemas.openxmlformats.org/drawingml/2006/wordprocessingDrawing" xmlns:w10="urn:schemas-microsoft-com:office:word" xmlns:w="http://schemas.openxmlformats.org/wordprocessingml/2006/main" xmlns:w14="http://schemas.microsoft.com/office/word/2010/wordml" xmlns:w15="http://schemas.microsoft.com/office/word/2012/wordml" xmlns:w16cex="http://schemas.microsoft.com/office/word/2018/wordml/cex" xmlns:w16cid="http://schemas.microsoft.com/office/word/2016/wordml/cid" xmlns:w16="http://schemas.microsoft.com/office/word/2018/wordml" xmlns:w16sdtdh="http://schemas.microsoft.com/office/word/2020/wordml/sdtdatahash" xmlns:w16se="http://schemas.microsoft.com/office/word/2015/wordml/symex" xmlns:wpg="http://schemas.microsoft.com/office/word/2010/wordprocessingGroup" xmlns:wpi="http://schemas.microsoft.com/office/word/2010/wordprocessingInk" xmlns:wne="http://schemas.microsoft.com/office/word/2006/wordml" xmlns:wps="http://schemas.microsoft.com/office/word/2010/wordprocessingShape" mc:Ignorable="w14 w15 w16se w16cid w16 w16cex w16sdtdh wp14">
+  <w:sdt>
+    <w:sdtPr>
+      <w:rPr>
+        <w:rStyle w:val="a9"/>
+      </w:rPr>
+      <w:id w:val="1259948353"/>
+      <w:docPartObj>
+        <w:docPartGallery w:val="Page Numbers (Bottom of Page)"/>
+        <w:docPartUnique/>
+      </w:docPartObj>
+    </w:sdtPr>
+    <w:sdtContent>
+      <w:p>
+        <w:pPr>
+          <w:pStyle w:val="a7"/>
+          <w:framePr w:wrap="none" w:vAnchor="text" w:hAnchor="margin" w:xAlign="center" w:y="1"/>
+          <w:rPr>
+            <w:rStyle w:val="a9"/>
+          </w:rPr>
+        </w:pPr>
+        <w:r>
+          <w:rPr>
+            <w:rStyle w:val="a9"/>
+          </w:rPr>
+          <w:fldChar w:fldCharType="begin"/>
+        </w:r>
+        <w:r>
+          <w:rPr>
+            <w:rStyle w:val="a9"/>
+          </w:rPr>
+          <w:instrText xml:space="preserve"> PAGE </w:instrText>
+        </w:r>
+        <w:r>
+          <w:rPr>
+            <w:rStyle w:val="a9"/>
+          </w:rPr>
+          <w:fldChar w:fldCharType="end"/>
+        </w:r>
+      </w:p>
+    </w:sdtContent>
+  </w:sdt>
+  <w:p>
+    <w:pPr>
+      <w:pStyle w:val="a7"/>
+    </w:pPr>
+  </w:p>
+</w:ftr>
+</file>
+
+<file path=word/footer2.xml><?xml version="1.0" encoding="utf-8"?>
+<w:ftr xmlns:wpc="http://schemas.microsoft.com/office/word/2010/wordprocessingCanvas" xmlns:cx="http://schemas.microsoft.com/office/drawing/2014/chartex" xmlns:cx1="http://schemas.microsoft.com/office/drawing/2015/9/8/chartex" xmlns:cx2="http://schemas.microsoft.com/office/drawing/2015/10/21/chartex" xmlns:cx3="http://schemas.microsoft.com/office/drawing/2016/5/9/chartex" xmlns:cx4="http://schemas.microsoft.com/office/drawing/2016/5/10/chartex" xmlns:cx5="http://schemas.microsoft.com/office/drawing/2016/5/11/chartex" xmlns:cx6="http://schemas.microsoft.com/office/drawing/2016/5/12/chartex" xmlns:cx7="http://schemas.microsoft.com/office/drawing/2016/5/13/chartex" xmlns:cx8="http://schemas.microsoft.com/office/drawing/2016/5/14/chartex" xmlns:mc="http://schemas.openxmlformats.org/markup-compatibility/2006" xmlns:aink="http://schemas.microsoft.com/office/drawing/2016/ink" xmlns:am3d="http://schemas.microsoft.com/office/drawing/2017/model3d" xmlns:o="urn:schemas-microsoft-com:office:office" xmlns:oel="http://schemas.microsoft.com/office/2019/extlst" xmlns:r="http://schemas.openxmlformats.org/officeDocument/2006/relationships" xmlns:m="http://schemas.openxmlformats.org/officeDocument/2006/math" xmlns:v="urn:schemas-microsoft-com:vml" xmlns:wp14="http://schemas.microsoft.com/office/word/2010/wordprocessingDrawing" xmlns:wp="http://schemas.openxmlformats.org/drawingml/2006/wordprocessingDrawing" xmlns:w10="urn:schemas-microsoft-com:office:word" xmlns:w="http://schemas.openxmlformats.org/wordprocessingml/2006/main" xmlns:w14="http://schemas.microsoft.com/office/word/2010/wordml" xmlns:w15="http://schemas.microsoft.com/office/word/2012/wordml" xmlns:w16cex="http://schemas.microsoft.com/office/word/2018/wordml/cex" xmlns:w16cid="http://schemas.microsoft.com/office/word/2016/wordml/cid" xmlns:w16="http://schemas.microsoft.com/office/word/2018/wordml" xmlns:w16sdtdh="http://schemas.microsoft.com/office/word/2020/wordml/sdtdatahash" xmlns:w16se="http://schemas.microsoft.com/office/word/2015/wordml/symex" xmlns:wpg="http://schemas.microsoft.com/office/word/2010/wordprocessingGroup" xmlns:wpi="http://schemas.microsoft.com/office/word/2010/wordprocessingInk" xmlns:wne="http://schemas.microsoft.com/office/word/2006/wordml" xmlns:wps="http://schemas.microsoft.com/office/word/2010/wordprocessingShape" mc:Ignorable="w14 w15 w16se w16cid w16 w16cex w16sdtdh wp14">
+  <w:sdt>
+    <w:sdtPr>
+      <w:rPr>
+        <w:rStyle w:val="a9"/>
+      </w:rPr>
+      <w:id w:val="-1316789948"/>
+      <w:docPartObj>
+        <w:docPartGallery w:val="Page Numbers (Bottom of Page)"/>
+        <w:docPartUnique/>
+      </w:docPartObj>
+    </w:sdtPr>
+    <w:sdtContent>
+      <w:p>
+        <w:pPr>
+          <w:pStyle w:val="a7"/>
+          <w:framePr w:wrap="none" w:vAnchor="text" w:hAnchor="margin" w:xAlign="center" w:y="1"/>
+          <w:rPr>
+            <w:rStyle w:val="a9"/>
+          </w:rPr>
+        </w:pPr>
+        <w:r>
+          <w:rPr>
+            <w:rStyle w:val="a9"/>
+          </w:rPr>
+          <w:fldChar w:fldCharType="begin"/>
+        </w:r>
+        <w:r>
+          <w:rPr>
+            <w:rStyle w:val="a9"/>
+          </w:rPr>
+          <w:instrText xml:space="preserve"> PAGE </w:instrText>
+        </w:r>
+        <w:r>
+          <w:rPr>
+            <w:rStyle w:val="a9"/>
+          </w:rPr>
+          <w:fldChar w:fldCharType="separate"/>
+        </w:r>
+        <w:r>
+          <w:rPr>
+            <w:rStyle w:val="a9"/>
+            <w:noProof/>
+          </w:rPr>
+          <w:t>1</w:t>
+        </w:r>
+        <w:r>
+          <w:rPr>
+            <w:rStyle w:val="a9"/>
+          </w:rPr>
+          <w:fldChar w:fldCharType="end"/>
+        </w:r>
+      </w:p>
+    </w:sdtContent>
+  </w:sdt>
+  <w:p>
+    <w:pPr>
+      <w:pStyle w:val="a7"/>
+    </w:pPr>
+  </w:p>
+</w:ftr>
+</file>
+
+<file path=word/footnotes.xml><?xml version="1.0" encoding="utf-8"?>
+<w:footnotes xmlns:wpc="http://schemas.microsoft.com/office/word/2010/wordprocessingCanvas" xmlns:cx="http://schemas.microsoft.com/office/drawing/2014/chartex" xmlns:cx1="http://schemas.microsoft.com/office/drawing/2015/9/8/chartex" xmlns:cx2="http://schemas.microsoft.com/office/drawing/2015/10/21/chartex" xmlns:cx3="http://schemas.microsoft.com/office/drawing/2016/5/9/chartex" xmlns:cx4="http://schemas.microsoft.com/office/drawing/2016/5/10/chartex" xmlns:cx5="http://schemas.microsoft.com/office/drawing/2016/5/11/chartex" xmlns:cx6="http://schemas.microsoft.com/office/drawing/2016/5/12/chartex" xmlns:cx7="http://schemas.microsoft.com/office/drawing/2016/5/13/chartex" xmlns:cx8="http://schemas.microsoft.com/office/drawing/2016/5/14/chartex" xmlns:mc="http://schemas.openxmlformats.org/markup-compatibility/2006" xmlns:aink="http://schemas.microsoft.com/office/drawing/2016/ink" xmlns:am3d="http://schemas.microsoft.com/office/drawing/2017/model3d" xmlns:o="urn:schemas-microsoft-com:office:office" xmlns:oel="http://schemas.microsoft.com/office/2019/extlst" xmlns:r="http://schemas.openxmlformats.org/officeDocument/2006/relationships" xmlns:m="http://schemas.openxmlformats.org/officeDocument/2006/math" xmlns:v="urn:schemas-microsoft-com:vml" xmlns:wp14="http://schemas.microsoft.com/office/word/2010/wordprocessingDrawing" xmlns:wp="http://schemas.openxmlformats.org/drawingml/2006/wordprocessingDrawing" xmlns:w10="urn:schemas-microsoft-com:office:word" xmlns:w="http://schemas.openxmlformats.org/wordprocessingml/2006/main" xmlns:w14="http://schemas.microsoft.com/office/word/2010/wordml" xmlns:w15="http://schemas.microsoft.com/office/word/2012/wordml" xmlns:w16cex="http://schemas.microsoft.com/office/word/2018/wordml/cex" xmlns:w16cid="http://schemas.microsoft.com/office/word/2016/wordml/cid" xmlns:w16="http://schemas.microsoft.com/office/word/2018/wordml" xmlns:w16sdtdh="http://schemas.microsoft.com/office/word/2020/wordml/sdtdatahash" xmlns:w16se="http://schemas.microsoft.com/office/word/2015/wordml/symex" xmlns:wpg="http://schemas.microsoft.com/office/word/2010/wordprocessingGroup" xmlns:wpi="http://schemas.microsoft.com/office/word/2010/wordprocessingInk" xmlns:wne="http://schemas.microsoft.com/office/word/2006/wordml" xmlns:wps="http://schemas.microsoft.com/office/word/2010/wordprocessingShape" mc:Ignorable="w14 w15 w16se w16cid w16 w16cex w16sdtdh wp14">
+  <w:footnote w:type="separator" w:id="-1">
+    <w:p>
+      <w:r>
+        <w:separator/>
+      </w:r>
+    </w:p>
+  </w:footnote>
+  <w:footnote w:type="continuationSeparator" w:id="0">
+    <w:p>
+      <w:r>
+        <w:continuationSeparator/>
+      </w:r>
+    </w:p>
+  </w:footnote>
+</w:footnotes>
+</file>
+
 <file path=word/numbering.xml><?xml version="1.0" encoding="utf-8"?>
-<w:numbering xmlns:wpc="http://schemas.microsoft.com/office/word/2010/wordprocessingCanvas" xmlns:cx="http://schemas.microsoft.com/office/drawing/2014/chartex" xmlns:cx1="http://schemas.microsoft.com/office/drawing/2015/9/8/chartex" xmlns:cx2="http://schemas.microsoft.com/office/drawing/2015/10/21/chartex" xmlns:cx3="http://schemas.microsoft.com/office/drawing/2016/5/9/chartex" xmlns:cx4="http://schemas.microsoft.com/office/drawing/2016/5/10/chartex" xmlns:cx5="http://schemas.microsoft.com/office/drawing/2016/5/11/chartex" xmlns:cx6="http://schemas.microsoft.com/office/drawing/2016/5/12/chartex" xmlns:cx7="http://schemas.microsoft.com/office/drawing/2016/5/13/chartex" xmlns:cx8="http://schemas.microsoft.com/office/drawing/2016/5/14/chartex" xmlns:mc="http://schemas.openxmlformats.org/markup-compatibility/2006" xmlns:aink="http://schemas.microsoft.com/office/drawing/2016/ink" xmlns:am3d="http://schemas.microsoft.com/office/drawing/2017/model3d" xmlns:o="urn:schemas-microsoft-com:office:office" xmlns:r="http://schemas.openxmlformats.org/officeDocument/2006/relationships" xmlns:m="http://schemas.openxmlformats.org/officeDocument/2006/math" xmlns:v="urn:schemas-microsoft-com:vml" xmlns:wp14="http://schemas.microsoft.com/office/word/2010/wordprocessingDrawing" xmlns:wp="http://schemas.openxmlformats.org/drawingml/2006/wordprocessingDrawing" xmlns:w10="urn:schemas-microsoft-com:office:word" xmlns:w="http://schemas.openxmlformats.org/wordprocessingml/2006/main" xmlns:w14="http://schemas.microsoft.com/office/word/2010/wordml" xmlns:w15="http://schemas.microsoft.com/office/word/2012/wordml" xmlns:w16cex="http://schemas.microsoft.com/office/word/2018/wordml/cex" xmlns:w16cid="http://schemas.microsoft.com/office/word/2016/wordml/cid" xmlns:w16="http://schemas.microsoft.com/office/word/2018/wordml" xmlns:w16sdtdh="http://schemas.microsoft.com/office/word/2020/wordml/sdtdatahash" xmlns:w16se="http://schemas.microsoft.com/office/word/2015/wordml/symex" xmlns:wpg="http://schemas.microsoft.com/office/word/2010/wordprocessingGroup" xmlns:wpi="http://schemas.microsoft.com/office/word/2010/wordprocessingInk" xmlns:wne="http://schemas.microsoft.com/office/word/2006/wordml" xmlns:wps="http://schemas.microsoft.com/office/word/2010/wordprocessingShape" mc:Ignorable="w14 w15 w16se w16cid w16 w16cex w16sdtdh wp14">
+<w:numbering xmlns:wpc="http://schemas.microsoft.com/office/word/2010/wordprocessingCanvas" xmlns:cx="http://schemas.microsoft.com/office/drawing/2014/chartex" xmlns:cx1="http://schemas.microsoft.com/office/drawing/2015/9/8/chartex" xmlns:cx2="http://schemas.microsoft.com/office/drawing/2015/10/21/chartex" xmlns:cx3="http://schemas.microsoft.com/office/drawing/2016/5/9/chartex" xmlns:cx4="http://schemas.microsoft.com/office/drawing/2016/5/10/chartex" xmlns:cx5="http://schemas.microsoft.com/office/drawing/2016/5/11/chartex" xmlns:cx6="http://schemas.microsoft.com/office/drawing/2016/5/12/chartex" xmlns:cx7="http://schemas.microsoft.com/office/drawing/2016/5/13/chartex" xmlns:cx8="http://schemas.microsoft.com/office/drawing/2016/5/14/chartex" xmlns:mc="http://schemas.openxmlformats.org/markup-compatibility/2006" xmlns:aink="http://schemas.microsoft.com/office/drawing/2016/ink" xmlns:am3d="http://schemas.microsoft.com/office/drawing/2017/model3d" xmlns:o="urn:schemas-microsoft-com:office:office" xmlns:oel="http://schemas.microsoft.com/office/2019/extlst" xmlns:r="http://schemas.openxmlformats.org/officeDocument/2006/relationships" xmlns:m="http://schemas.openxmlformats.org/officeDocument/2006/math" xmlns:v="urn:schemas-microsoft-com:vml" xmlns:wp14="http://schemas.microsoft.com/office/word/2010/wordprocessingDrawing" xmlns:wp="http://schemas.openxmlformats.org/drawingml/2006/wordprocessingDrawing" xmlns:w10="urn:schemas-microsoft-com:office:word" xmlns:w="http://schemas.openxmlformats.org/wordprocessingml/2006/main" xmlns:w14="http://schemas.microsoft.com/office/word/2010/wordml" xmlns:w15="http://schemas.microsoft.com/office/word/2012/wordml" xmlns:w16cex="http://schemas.microsoft.com/office/word/2018/wordml/cex" xmlns:w16cid="http://schemas.microsoft.com/office/word/2016/wordml/cid" xmlns:w16="http://schemas.microsoft.com/office/word/2018/wordml" xmlns:w16sdtdh="http://schemas.microsoft.com/office/word/2020/wordml/sdtdatahash" xmlns:w16se="http://schemas.microsoft.com/office/word/2015/wordml/symex" xmlns:wpg="http://schemas.microsoft.com/office/word/2010/wordprocessingGroup" xmlns:wpi="http://schemas.microsoft.com/office/word/2010/wordprocessingInk" xmlns:wne="http://schemas.microsoft.com/office/word/2006/wordml" xmlns:wps="http://schemas.microsoft.com/office/word/2010/wordprocessingShape" mc:Ignorable="w14 w15 w16se w16cid w16 w16cex w16sdtdh wp14">
   <w:abstractNum w:abstractNumId="0" w15:restartNumberingAfterBreak="0">
+    <w:nsid w:val="19447BB8"/>
+    <w:multiLevelType w:val="hybridMultilevel"/>
+    <w:tmpl w:val="D996EE0A"/>
+    <w:lvl w:ilvl="0" w:tplc="AD60DEA4">
+      <w:start w:val="1"/>
+      <w:numFmt w:val="lowerLetter"/>
+      <w:lvlText w:val="%1."/>
+      <w:lvlJc w:val="left"/>
+      <w:pPr>
+        <w:ind w:left="360" w:hanging="360"/>
+      </w:pPr>
+      <w:rPr>
+        <w:rFonts w:hint="default"/>
+      </w:rPr>
+    </w:lvl>
+    <w:lvl w:ilvl="1" w:tplc="04090019" w:tentative="1">
+      <w:start w:val="1"/>
+      <w:numFmt w:val="ideographTraditional"/>
+      <w:lvlText w:val="%2、"/>
+      <w:lvlJc w:val="left"/>
+      <w:pPr>
+        <w:ind w:left="960" w:hanging="480"/>
+      </w:pPr>
+    </w:lvl>
+    <w:lvl w:ilvl="2" w:tplc="0409001B" w:tentative="1">
+      <w:start w:val="1"/>
+      <w:numFmt w:val="lowerRoman"/>
+      <w:lvlText w:val="%3."/>
+      <w:lvlJc w:val="right"/>
+      <w:pPr>
+        <w:ind w:left="1440" w:hanging="480"/>
+      </w:pPr>
+    </w:lvl>
+    <w:lvl w:ilvl="3" w:tplc="0409000F" w:tentative="1">
+      <w:start w:val="1"/>
+      <w:numFmt w:val="decimal"/>
+      <w:lvlText w:val="%4."/>
+      <w:lvlJc w:val="left"/>
+      <w:pPr>
+        <w:ind w:left="1920" w:hanging="480"/>
+      </w:pPr>
+    </w:lvl>
+    <w:lvl w:ilvl="4" w:tplc="04090019" w:tentative="1">
+      <w:start w:val="1"/>
+      <w:numFmt w:val="ideographTraditional"/>
+      <w:lvlText w:val="%5、"/>
+      <w:lvlJc w:val="left"/>
+      <w:pPr>
+        <w:ind w:left="2400" w:hanging="480"/>
+      </w:pPr>
+    </w:lvl>
+    <w:lvl w:ilvl="5" w:tplc="0409001B" w:tentative="1">
+      <w:start w:val="1"/>
+      <w:numFmt w:val="lowerRoman"/>
+      <w:lvlText w:val="%6."/>
+      <w:lvlJc w:val="right"/>
+      <w:pPr>
+        <w:ind w:left="2880" w:hanging="480"/>
+      </w:pPr>
+    </w:lvl>
+    <w:lvl w:ilvl="6" w:tplc="0409000F" w:tentative="1">
+      <w:start w:val="1"/>
+      <w:numFmt w:val="decimal"/>
+      <w:lvlText w:val="%7."/>
+      <w:lvlJc w:val="left"/>
+      <w:pPr>
+        <w:ind w:left="3360" w:hanging="480"/>
+      </w:pPr>
+    </w:lvl>
+    <w:lvl w:ilvl="7" w:tplc="04090019" w:tentative="1">
+      <w:start w:val="1"/>
+      <w:numFmt w:val="ideographTraditional"/>
+      <w:lvlText w:val="%8、"/>
+      <w:lvlJc w:val="left"/>
+      <w:pPr>
+        <w:ind w:left="3840" w:hanging="480"/>
+      </w:pPr>
+    </w:lvl>
+    <w:lvl w:ilvl="8" w:tplc="0409001B" w:tentative="1">
+      <w:start w:val="1"/>
+      <w:numFmt w:val="lowerRoman"/>
+      <w:lvlText w:val="%9."/>
+      <w:lvlJc w:val="right"/>
+      <w:pPr>
+        <w:ind w:left="4320" w:hanging="480"/>
+      </w:pPr>
+    </w:lvl>
+  </w:abstractNum>
+  <w:abstractNum w:abstractNumId="1" w15:restartNumberingAfterBreak="0">
     <w:nsid w:val="2A9C6A22"/>
     <w:multiLevelType w:val="hybridMultilevel"/>
     <w:tmpl w:val="460A7E7A"/>
@@ -421,7 +1282,7 @@
       </w:pPr>
     </w:lvl>
   </w:abstractNum>
-  <w:abstractNum w:abstractNumId="1" w15:restartNumberingAfterBreak="0">
+  <w:abstractNum w:abstractNumId="2" w15:restartNumberingAfterBreak="0">
     <w:nsid w:val="2F5A575E"/>
     <w:multiLevelType w:val="hybridMultilevel"/>
     <w:tmpl w:val="F6D8713C"/>
@@ -510,7 +1371,7 @@
       </w:pPr>
     </w:lvl>
   </w:abstractNum>
-  <w:abstractNum w:abstractNumId="2" w15:restartNumberingAfterBreak="0">
+  <w:abstractNum w:abstractNumId="3" w15:restartNumberingAfterBreak="0">
     <w:nsid w:val="60887AD4"/>
     <w:multiLevelType w:val="hybridMultilevel"/>
     <w:tmpl w:val="6FDA9C5E"/>
@@ -599,13 +1460,16 @@
       </w:pPr>
     </w:lvl>
   </w:abstractNum>
-  <w:num w:numId="1">
+  <w:num w:numId="1" w16cid:durableId="2106415883">
+    <w:abstractNumId w:val="2"/>
+  </w:num>
+  <w:num w:numId="2" w16cid:durableId="1200630917">
+    <w:abstractNumId w:val="3"/>
+  </w:num>
+  <w:num w:numId="3" w16cid:durableId="1676153907">
     <w:abstractNumId w:val="1"/>
   </w:num>
-  <w:num w:numId="2">
-    <w:abstractNumId w:val="2"/>
-  </w:num>
-  <w:num w:numId="3">
+  <w:num w:numId="4" w16cid:durableId="424424256">
     <w:abstractNumId w:val="0"/>
   </w:num>
 </w:numbering>
@@ -1013,6 +1877,7 @@
   <w:style w:type="character" w:default="1" w:styleId="a0">
     <w:name w:val="Default Paragraph Font"/>
     <w:uiPriority w:val="1"/>
+    <w:semiHidden/>
     <w:unhideWhenUsed/>
   </w:style>
   <w:style w:type="table" w:default="1" w:styleId="a1">
@@ -1061,6 +1926,74 @@
         <w:insideV w:val="single" w:sz="4" w:space="0" w:color="auto"/>
       </w:tblBorders>
     </w:tblPr>
+  </w:style>
+  <w:style w:type="paragraph" w:styleId="a5">
+    <w:name w:val="header"/>
+    <w:basedOn w:val="a"/>
+    <w:link w:val="a6"/>
+    <w:uiPriority w:val="99"/>
+    <w:unhideWhenUsed/>
+    <w:rsid w:val="003F7303"/>
+    <w:pPr>
+      <w:tabs>
+        <w:tab w:val="center" w:pos="4153"/>
+        <w:tab w:val="right" w:pos="8306"/>
+      </w:tabs>
+      <w:snapToGrid w:val="0"/>
+    </w:pPr>
+    <w:rPr>
+      <w:sz w:val="20"/>
+      <w:szCs w:val="20"/>
+    </w:rPr>
+  </w:style>
+  <w:style w:type="character" w:customStyle="1" w:styleId="a6">
+    <w:name w:val="頁首 字元"/>
+    <w:basedOn w:val="a0"/>
+    <w:link w:val="a5"/>
+    <w:uiPriority w:val="99"/>
+    <w:rsid w:val="003F7303"/>
+    <w:rPr>
+      <w:sz w:val="20"/>
+      <w:szCs w:val="20"/>
+    </w:rPr>
+  </w:style>
+  <w:style w:type="paragraph" w:styleId="a7">
+    <w:name w:val="footer"/>
+    <w:basedOn w:val="a"/>
+    <w:link w:val="a8"/>
+    <w:uiPriority w:val="99"/>
+    <w:unhideWhenUsed/>
+    <w:rsid w:val="003F7303"/>
+    <w:pPr>
+      <w:tabs>
+        <w:tab w:val="center" w:pos="4153"/>
+        <w:tab w:val="right" w:pos="8306"/>
+      </w:tabs>
+      <w:snapToGrid w:val="0"/>
+    </w:pPr>
+    <w:rPr>
+      <w:sz w:val="20"/>
+      <w:szCs w:val="20"/>
+    </w:rPr>
+  </w:style>
+  <w:style w:type="character" w:customStyle="1" w:styleId="a8">
+    <w:name w:val="頁尾 字元"/>
+    <w:basedOn w:val="a0"/>
+    <w:link w:val="a7"/>
+    <w:uiPriority w:val="99"/>
+    <w:rsid w:val="003F7303"/>
+    <w:rPr>
+      <w:sz w:val="20"/>
+      <w:szCs w:val="20"/>
+    </w:rPr>
+  </w:style>
+  <w:style w:type="character" w:styleId="a9">
+    <w:name w:val="page number"/>
+    <w:basedOn w:val="a0"/>
+    <w:uiPriority w:val="99"/>
+    <w:semiHidden/>
+    <w:unhideWhenUsed/>
+    <w:rsid w:val="002B7CEA"/>
   </w:style>
 </w:styles>
 </file>
@@ -1358,4 +2291,16 @@
     </a:ext>
   </a:extLst>
 </a:theme>
+</file>
+
+<file path=customXml/item1.xml><?xml version="1.0" encoding="utf-8"?>
+<b:Sources xmlns:b="http://schemas.openxmlformats.org/officeDocument/2006/bibliography" xmlns="http://schemas.openxmlformats.org/officeDocument/2006/bibliography" SelectedStyle="/APASixthEditionOfficeOnline.xsl" StyleName="APA" Version="6"/>
+</file>
+
+<file path=customXml/itemProps1.xml><?xml version="1.0" encoding="utf-8"?>
+<ds:datastoreItem xmlns:ds="http://schemas.openxmlformats.org/officeDocument/2006/customXml" ds:itemID="{AEED92A9-D77E-7349-93F3-C7CC6B968A3F}">
+  <ds:schemaRefs>
+    <ds:schemaRef ds:uri="http://schemas.openxmlformats.org/officeDocument/2006/bibliography"/>
+  </ds:schemaRefs>
+</ds:datastoreItem>
 </file>
</xml_diff>